<commit_message>
Changes to conform stage 3 and weekly status report
</commit_message>
<xml_diff>
--- a/Documentation/Feb 25 - Mar 2/Stage 3 Plan.docx
+++ b/Documentation/Feb 25 - Mar 2/Stage 3 Plan.docx
@@ -523,15 +523,7 @@
         <w:rPr>
           <w:rFonts w:eastAsia="Calibri"/>
         </w:rPr>
-        <w:t xml:space="preserve"> and have seen the framework we have laid out and any change requests will be accommodated or rejected in this stage as well, we will finalize design </w:t>
-      </w:r>
-      <w:bookmarkStart w:id="2" w:name="_GoBack"/>
-      <w:bookmarkEnd w:id="2"/>
-      <w:r>
-        <w:rPr>
-          <w:rFonts w:eastAsia="Calibri"/>
-        </w:rPr>
-        <w:t>outcomes in this stage.</w:t>
+        <w:t xml:space="preserve"> and have seen the framework we have laid out and any change requests will be accommodated or rejected in this stage as well, we will finalize design outcomes in this stage.</w:t>
       </w:r>
     </w:p>
     <w:p>
@@ -542,7 +534,7 @@
           <w:color w:val="000000"/>
         </w:rPr>
       </w:pPr>
-      <w:bookmarkStart w:id="3" w:name="_Toc228530445"/>
+      <w:bookmarkStart w:id="2" w:name="_Toc228530445"/>
       <w:r>
         <w:rPr>
           <w:i w:val="0"/>
@@ -768,7 +760,7 @@
       <w:r>
         <w:t>Deliverables</w:t>
       </w:r>
-      <w:bookmarkEnd w:id="3"/>
+      <w:bookmarkEnd w:id="2"/>
     </w:p>
     <w:p>
       <w:pPr>
@@ -1103,12 +1095,12 @@
       <w:pPr>
         <w:pStyle w:val="Heading2"/>
       </w:pPr>
-      <w:bookmarkStart w:id="4" w:name="_Toc228530446"/>
+      <w:bookmarkStart w:id="3" w:name="_Toc228530446"/>
       <w:r>
         <w:lastRenderedPageBreak/>
         <w:t>Work Breakdown</w:t>
       </w:r>
-      <w:bookmarkEnd w:id="4"/>
+      <w:bookmarkEnd w:id="3"/>
     </w:p>
     <w:p>
       <w:pPr>
@@ -1275,6 +1267,75 @@
               <w:rPr>
                 <w:rFonts w:eastAsia="Calibri"/>
               </w:rPr>
+              <w:t>03/</w:t>
+            </w:r>
+            <w:r>
+              <w:rPr>
+                <w:rFonts w:eastAsia="Calibri"/>
+              </w:rPr>
+              <w:t>10</w:t>
+            </w:r>
+          </w:p>
+        </w:tc>
+      </w:tr>
+      <w:tr>
+        <w:tc>
+          <w:tcPr>
+            <w:tcW w:w="1656" w:type="dxa"/>
+            <w:shd w:val="clear" w:color="auto" w:fill="auto"/>
+          </w:tcPr>
+          <w:p>
+            <w:r>
+              <w:t>Harman</w:t>
+            </w:r>
+          </w:p>
+        </w:tc>
+        <w:tc>
+          <w:tcPr>
+            <w:tcW w:w="5046" w:type="dxa"/>
+            <w:shd w:val="clear" w:color="auto" w:fill="auto"/>
+          </w:tcPr>
+          <w:p>
+            <w:pPr>
+              <w:rPr>
+                <w:rFonts w:eastAsia="Calibri"/>
+              </w:rPr>
+            </w:pPr>
+            <w:r>
+              <w:rPr>
+                <w:rFonts w:eastAsia="Calibri"/>
+              </w:rPr>
+              <w:t xml:space="preserve">Make </w:t>
+            </w:r>
+            <w:r>
+              <w:rPr>
+                <w:rFonts w:eastAsia="Calibri"/>
+              </w:rPr>
+              <w:t xml:space="preserve">registration activity + </w:t>
+            </w:r>
+            <w:r>
+              <w:rPr>
+                <w:rFonts w:eastAsia="Calibri"/>
+              </w:rPr>
+              <w:t>continue forming UI</w:t>
+            </w:r>
+          </w:p>
+        </w:tc>
+        <w:tc>
+          <w:tcPr>
+            <w:tcW w:w="1928" w:type="dxa"/>
+            <w:shd w:val="clear" w:color="auto" w:fill="auto"/>
+          </w:tcPr>
+          <w:p>
+            <w:pPr>
+              <w:rPr>
+                <w:rFonts w:eastAsia="Calibri"/>
+              </w:rPr>
+            </w:pPr>
+            <w:r>
+              <w:rPr>
+                <w:rFonts w:eastAsia="Calibri"/>
+              </w:rPr>
               <w:t>03/08</w:t>
             </w:r>
           </w:p>
@@ -1288,7 +1349,7 @@
           </w:tcPr>
           <w:p>
             <w:r>
-              <w:t>Harman</w:t>
+              <w:t>Oliver</w:t>
             </w:r>
           </w:p>
         </w:tc>
@@ -1307,13 +1368,13 @@
               <w:rPr>
                 <w:rFonts w:eastAsia="Calibri"/>
               </w:rPr>
-              <w:t xml:space="preserve">Make </w:t>
-            </w:r>
-            <w:r>
-              <w:rPr>
-                <w:rFonts w:eastAsia="Calibri"/>
-              </w:rPr>
-              <w:t>registration activity + others TBD</w:t>
+              <w:t>P</w:t>
+            </w:r>
+            <w:r>
+              <w:rPr>
+                <w:rFonts w:eastAsia="Calibri"/>
+              </w:rPr>
+              <w:t>ush notification for entering range of beacon</w:t>
             </w:r>
           </w:p>
         </w:tc>
@@ -1332,7 +1393,13 @@
               <w:rPr>
                 <w:rFonts w:eastAsia="Calibri"/>
               </w:rPr>
-              <w:t>03/08</w:t>
+              <w:t>03/</w:t>
+            </w:r>
+            <w:r>
+              <w:rPr>
+                <w:rFonts w:eastAsia="Calibri"/>
+              </w:rPr>
+              <w:t>10</w:t>
             </w:r>
           </w:p>
         </w:tc>
@@ -1345,7 +1412,7 @@
           </w:tcPr>
           <w:p>
             <w:r>
-              <w:t>Oliver</w:t>
+              <w:t>John</w:t>
             </w:r>
           </w:p>
         </w:tc>
@@ -1364,57 +1431,6 @@
               <w:rPr>
                 <w:rFonts w:eastAsia="Calibri"/>
               </w:rPr>
-              <w:t>Establish Bluetooth connection + push notification for entering range of beacon</w:t>
-            </w:r>
-          </w:p>
-        </w:tc>
-        <w:tc>
-          <w:tcPr>
-            <w:tcW w:w="1928" w:type="dxa"/>
-            <w:shd w:val="clear" w:color="auto" w:fill="auto"/>
-          </w:tcPr>
-          <w:p>
-            <w:pPr>
-              <w:rPr>
-                <w:rFonts w:eastAsia="Calibri"/>
-              </w:rPr>
-            </w:pPr>
-            <w:r>
-              <w:rPr>
-                <w:rFonts w:eastAsia="Calibri"/>
-              </w:rPr>
-              <w:t>03/08</w:t>
-            </w:r>
-          </w:p>
-        </w:tc>
-      </w:tr>
-      <w:tr>
-        <w:tc>
-          <w:tcPr>
-            <w:tcW w:w="1656" w:type="dxa"/>
-            <w:shd w:val="clear" w:color="auto" w:fill="auto"/>
-          </w:tcPr>
-          <w:p>
-            <w:r>
-              <w:t>John</w:t>
-            </w:r>
-          </w:p>
-        </w:tc>
-        <w:tc>
-          <w:tcPr>
-            <w:tcW w:w="5046" w:type="dxa"/>
-            <w:shd w:val="clear" w:color="auto" w:fill="auto"/>
-          </w:tcPr>
-          <w:p>
-            <w:pPr>
-              <w:rPr>
-                <w:rFonts w:eastAsia="Calibri"/>
-              </w:rPr>
-            </w:pPr>
-            <w:r>
-              <w:rPr>
-                <w:rFonts w:eastAsia="Calibri"/>
-              </w:rPr>
               <w:t xml:space="preserve">Push notification for entering range of businesses that use </w:t>
             </w:r>
             <w:proofErr w:type="spellStart"/>
@@ -1424,6 +1440,8 @@
               </w:rPr>
               <w:t>SuperPoints</w:t>
             </w:r>
+            <w:bookmarkStart w:id="4" w:name="_GoBack"/>
+            <w:bookmarkEnd w:id="4"/>
             <w:proofErr w:type="spellEnd"/>
           </w:p>
         </w:tc>

</xml_diff>